<commit_message>
Added phrase "marginal conditions" to point about mosses vs other plants
</commit_message>
<xml_diff>
--- a/WGCourse/Bonsai Mosses.docx
+++ b/WGCourse/Bonsai Mosses.docx
@@ -28,13 +28,7 @@
         <w:rPr>
           <w:rStyle w:val="Heading2Char"/>
         </w:rPr>
-        <w:t xml:space="preserve">What </w:t>
-      </w:r>
-      <w:r>
-        <w:rPr>
-          <w:rStyle w:val="Heading2Char"/>
-        </w:rPr>
-        <w:t>is a moss</w:t>
+        <w:t>What is a moss</w:t>
       </w:r>
     </w:p>
     <w:p>
@@ -681,10 +675,7 @@
         <w:t xml:space="preserve"> pads</w:t>
       </w:r>
       <w:r>
-        <w:t xml:space="preserve"> in reasonable quantities</w:t>
-      </w:r>
-      <w:r>
-        <w:t>.</w:t>
+        <w:t xml:space="preserve"> in reasonable quantities.</w:t>
       </w:r>
       <w:r>
         <w:t xml:space="preserve">  This has two main advantages:</w:t>
@@ -781,7 +772,28 @@
         </w:numPr>
       </w:pPr>
       <w:r>
-        <w:t xml:space="preserve">Mosses grow best in conditions that most plants would struggle with… because they are easily outcompeted by other plants.  </w:t>
+        <w:t>In the wild, m</w:t>
+      </w:r>
+      <w:r>
+        <w:t xml:space="preserve">osses grow best in </w:t>
+      </w:r>
+      <w:r>
+        <w:t xml:space="preserve">marginal </w:t>
+      </w:r>
+      <w:r>
+        <w:t>conditions that most plants would struggle with… because they are easily outcompeted by</w:t>
+      </w:r>
+      <w:r>
+        <w:t xml:space="preserve"> those</w:t>
+      </w:r>
+      <w:r>
+        <w:t xml:space="preserve"> other plants</w:t>
+      </w:r>
+      <w:r>
+        <w:t>!</w:t>
+      </w:r>
+      <w:r>
+        <w:t xml:space="preserve">  </w:t>
       </w:r>
       <w:r>
         <w:t xml:space="preserve">It is </w:t>
@@ -794,7 +806,7 @@
         <w:t>vital</w:t>
       </w:r>
       <w:r>
-        <w:t xml:space="preserve"> to continually remove </w:t>
+        <w:t xml:space="preserve"> to remove </w:t>
       </w:r>
       <w:r>
         <w:t>weed plants from moss pads as they appear.</w:t>
@@ -969,10 +981,7 @@
         </w:numPr>
       </w:pPr>
       <w:r>
-        <w:t xml:space="preserve">The “Moss Grower’s Handbook” (Michael Fletcher, </w:t>
-      </w:r>
-      <w:r>
-        <w:t>2</w:t>
+        <w:t>The “Moss Grower’s Handbook” (Michael Fletcher, 2</w:t>
       </w:r>
       <w:r>
         <w:rPr>
@@ -981,10 +990,7 @@
         <w:t>nd</w:t>
       </w:r>
       <w:r>
-        <w:t xml:space="preserve"> Ed</w:t>
-      </w:r>
-      <w:r>
-        <w:t xml:space="preserve"> 2005) is </w:t>
+        <w:t xml:space="preserve"> Ed 2005) is </w:t>
       </w:r>
       <w:hyperlink r:id="rId10" w:history="1">
         <w:r>

</xml_diff>